<commit_message>
Update bring-up checklist to mention gstreamer/openmax/gstomx
Former-commit-id: 17aa684d3cec4763be8b1b192687962db1cdc966
Former-commit-id: f84a4f665b96dae97ed4fca458070e0096618302
</commit_message>
<xml_diff>
--- a/engine/docs/internal/misc/Trickplay New Platform Bring-up Checklist.docx
+++ b/engine/docs/internal/misc/Trickplay New Platform Bring-up Checklist.docx
@@ -17,7 +17,28 @@
           <w:szCs w:val="40"/>
         </w:rPr>
         <w:tab/>
-        <w:t>TrickPlay New Platform Bring-up Checklist</w:t>
+      </w:r>
+      <w:proofErr w:type="spellStart"/>
+      <w:r>
+        <w:rPr>
+          <w:rFonts w:ascii="Ubuntu" w:hAnsi="Ubuntu"/>
+          <w:b/>
+          <w:bCs/>
+          <w:sz w:val="40"/>
+          <w:szCs w:val="40"/>
+        </w:rPr>
+        <w:t>TrickPlay</w:t>
+      </w:r>
+      <w:proofErr w:type="spellEnd"/>
+      <w:r>
+        <w:rPr>
+          <w:rFonts w:ascii="Ubuntu" w:hAnsi="Ubuntu"/>
+          <w:b/>
+          <w:bCs/>
+          <w:sz w:val="40"/>
+          <w:szCs w:val="40"/>
+        </w:rPr>
+        <w:t xml:space="preserve"> New Platform Bring-up Checklist</w:t>
       </w:r>
     </w:p>
     <w:p/>
@@ -75,13 +96,23 @@
         </w:numPr>
         <w:ind w:left="1418"/>
       </w:pPr>
-      <w:r>
-        <w:rPr>
-          <w:rFonts w:ascii="Ubuntu" w:hAnsi="Ubuntu"/>
-          <w:b/>
-          <w:bCs/>
-        </w:rPr>
-        <w:t>TrickPlay provides partner with reference OpenGL ES 2.0 application</w:t>
+      <w:proofErr w:type="spellStart"/>
+      <w:r>
+        <w:rPr>
+          <w:rFonts w:ascii="Ubuntu" w:hAnsi="Ubuntu"/>
+          <w:b/>
+          <w:bCs/>
+        </w:rPr>
+        <w:t>TrickPlay</w:t>
+      </w:r>
+      <w:proofErr w:type="spellEnd"/>
+      <w:r>
+        <w:rPr>
+          <w:rFonts w:ascii="Ubuntu" w:hAnsi="Ubuntu"/>
+          <w:b/>
+          <w:bCs/>
+        </w:rPr>
+        <w:t xml:space="preserve"> provides partner with reference OpenGL ES 2.0 application</w:t>
       </w:r>
       <w:r>
         <w:rPr>
@@ -177,11 +208,6 @@
           <w:rFonts w:ascii="Ubuntu" w:hAnsi="Ubuntu"/>
         </w:rPr>
         <w:tab/>
-      </w:r>
-      <w:r>
-        <w:rPr>
-          <w:rFonts w:ascii="Ubuntu" w:hAnsi="Ubuntu"/>
-        </w:rPr>
         <w:t>Partially transparent black and white checkerboard pattern</w:t>
       </w:r>
       <w:r>
@@ -295,11 +321,6 @@
           <w:rFonts w:ascii="Ubuntu" w:hAnsi="Ubuntu"/>
         </w:rPr>
         <w:tab/>
-      </w:r>
-      <w:r>
-        <w:rPr>
-          <w:rFonts w:ascii="Ubuntu" w:hAnsi="Ubuntu"/>
-        </w:rPr>
         <w:t>required headers and libraries</w:t>
       </w:r>
       <w:r>
@@ -381,13 +402,21 @@
           <w:rFonts w:ascii="Ubuntu" w:hAnsi="Ubuntu"/>
         </w:rPr>
         <w:br/>
-        <w:t>Partner ensures that all required files and instructions are ready to be handed over to TrickPlay i</w:t>
-      </w:r>
-      <w:r>
-        <w:rPr>
-          <w:rFonts w:ascii="Ubuntu" w:hAnsi="Ubuntu"/>
-        </w:rPr>
-        <w:t xml:space="preserve">n step 2(d). </w:t>
+        <w:t xml:space="preserve">Partner ensures that all required files and instructions are ready to be handed over to </w:t>
+      </w:r>
+      <w:proofErr w:type="spellStart"/>
+      <w:r>
+        <w:rPr>
+          <w:rFonts w:ascii="Ubuntu" w:hAnsi="Ubuntu"/>
+        </w:rPr>
+        <w:t>TrickPlay</w:t>
+      </w:r>
+      <w:proofErr w:type="spellEnd"/>
+      <w:r>
+        <w:rPr>
+          <w:rFonts w:ascii="Ubuntu" w:hAnsi="Ubuntu"/>
+        </w:rPr>
+        <w:t xml:space="preserve"> in step 2(d). </w:t>
       </w:r>
     </w:p>
     <w:p/>
@@ -436,7 +465,25 @@
           <w:b/>
           <w:bCs/>
         </w:rPr>
-        <w:t>Partner provides TrickPlay with:</w:t>
+        <w:t xml:space="preserve">Partner provides </w:t>
+      </w:r>
+      <w:proofErr w:type="spellStart"/>
+      <w:r>
+        <w:rPr>
+          <w:rFonts w:ascii="Ubuntu" w:hAnsi="Ubuntu"/>
+          <w:b/>
+          <w:bCs/>
+        </w:rPr>
+        <w:t>TrickPlay</w:t>
+      </w:r>
+      <w:proofErr w:type="spellEnd"/>
+      <w:r>
+        <w:rPr>
+          <w:rFonts w:ascii="Ubuntu" w:hAnsi="Ubuntu"/>
+          <w:b/>
+          <w:bCs/>
+        </w:rPr>
+        <w:t xml:space="preserve"> with:</w:t>
       </w:r>
     </w:p>
     <w:p/>
@@ -518,7 +565,25 @@
           <w:b/>
           <w:bCs/>
         </w:rPr>
-        <w:t>Compiler binaries (toolchain)</w:t>
+        <w:t>Compiler binaries (</w:t>
+      </w:r>
+      <w:proofErr w:type="spellStart"/>
+      <w:r>
+        <w:rPr>
+          <w:rFonts w:ascii="Ubuntu" w:hAnsi="Ubuntu"/>
+          <w:b/>
+          <w:bCs/>
+        </w:rPr>
+        <w:t>toolchain</w:t>
+      </w:r>
+      <w:proofErr w:type="spellEnd"/>
+      <w:r>
+        <w:rPr>
+          <w:rFonts w:ascii="Ubuntu" w:hAnsi="Ubuntu"/>
+          <w:b/>
+          <w:bCs/>
+        </w:rPr>
+        <w:t>)</w:t>
       </w:r>
       <w:r>
         <w:rPr>
@@ -567,14 +632,6 @@
           <w:b/>
           <w:bCs/>
         </w:rPr>
-        <w:t>Linux kernel source</w:t>
-      </w:r>
-      <w:r>
-        <w:rPr>
-          <w:rFonts w:ascii="Ubuntu" w:hAnsi="Ubuntu"/>
-          <w:b/>
-          <w:bCs/>
-        </w:rPr>
         <w:pict>
           <v:rect id="_x0000_s1036" style="position:absolute;left:0;text-align:left;margin-left:20.15pt;margin-top:.55pt;width:17.95pt;height:17.95pt;z-index:251664384;mso-position-horizontal-relative:text;mso-position-vertical-relative:text" fillcolor="silver">
             <v:fill detectmouseclick="t" color2="#3f3f3f"/>
@@ -585,61 +642,33 @@
       <w:r>
         <w:rPr>
           <w:rFonts w:ascii="Ubuntu" w:hAnsi="Ubuntu"/>
-        </w:rPr>
-        <w:br/>
-      </w:r>
-      <w:r>
-        <w:rPr>
-          <w:rFonts w:ascii="Ubuntu" w:hAnsi="Ubuntu"/>
-        </w:rPr>
-        <w:br/>
-        <w:t>Linux 2.6.x or gr</w:t>
-      </w:r>
-      <w:r>
-        <w:rPr>
-          <w:rFonts w:ascii="Ubuntu" w:hAnsi="Ubuntu"/>
-        </w:rPr>
-        <w:t>eater.</w:t>
-      </w:r>
-      <w:r>
-        <w:rPr>
-          <w:rFonts w:ascii="Ubuntu" w:hAnsi="Ubuntu"/>
-        </w:rPr>
-        <w:br/>
-        <w:t>Environment to build kernel</w:t>
-      </w:r>
-      <w:r>
-        <w:rPr>
-          <w:rFonts w:ascii="Ubuntu" w:hAnsi="Ubuntu"/>
-        </w:rPr>
-        <w:br/>
-      </w:r>
-      <w:r>
-        <w:rPr>
-          <w:rFonts w:ascii="Ubuntu" w:hAnsi="Ubuntu"/>
-        </w:rPr>
-        <w:tab/>
-        <w:t>Virtual machine pre-configured to build kernel (preferred) or,</w:t>
-      </w:r>
-      <w:r>
-        <w:rPr>
-          <w:rFonts w:ascii="Ubuntu" w:hAnsi="Ubuntu"/>
-        </w:rPr>
-        <w:br/>
-      </w:r>
-      <w:r>
-        <w:rPr>
-          <w:rFonts w:ascii="Ubuntu" w:hAnsi="Ubuntu"/>
-        </w:rPr>
-        <w:tab/>
-        <w:t>recommended host OS to build kernel and instructions.</w:t>
-      </w:r>
-      <w:r>
-        <w:rPr>
-          <w:rFonts w:ascii="Ubuntu" w:hAnsi="Ubuntu"/>
-        </w:rPr>
-        <w:br/>
-        <w:t>Instructions to flash kernel onto device.</w:t>
+          <w:b/>
+          <w:bCs/>
+        </w:rPr>
+        <w:t>Installation/runtime instructions</w:t>
+      </w:r>
+      <w:r>
+        <w:rPr>
+          <w:rFonts w:ascii="Ubuntu" w:hAnsi="Ubuntu"/>
+        </w:rPr>
+        <w:br/>
+      </w:r>
+    </w:p>
+    <w:p>
+      <w:pPr>
+        <w:ind w:left="1418"/>
+      </w:pPr>
+      <w:r>
+        <w:rPr>
+          <w:rFonts w:ascii="Ubuntu" w:hAnsi="Ubuntu"/>
+        </w:rPr>
+        <w:t>Instructi</w:t>
+      </w:r>
+      <w:r>
+        <w:rPr>
+          <w:rFonts w:ascii="Ubuntu" w:hAnsi="Ubuntu"/>
+        </w:rPr>
+        <w:t>ons to flash kernel onto device, and run binary</w:t>
       </w:r>
       <w:r>
         <w:rPr>
@@ -690,13 +719,21 @@
           <w:rFonts w:ascii="Ubuntu" w:hAnsi="Ubuntu"/>
         </w:rPr>
         <w:br/>
-        <w:t>All artifacts resulti</w:t>
-      </w:r>
-      <w:r>
-        <w:rPr>
-          <w:rFonts w:ascii="Ubuntu" w:hAnsi="Ubuntu"/>
-        </w:rPr>
-        <w:t>ng from step 1. TrickPlay must be able to get the OpenGL ES 2.0 reference application working on the device.</w:t>
+        <w:t xml:space="preserve">All artifacts resulting from step 1. </w:t>
+      </w:r>
+      <w:proofErr w:type="spellStart"/>
+      <w:r>
+        <w:rPr>
+          <w:rFonts w:ascii="Ubuntu" w:hAnsi="Ubuntu"/>
+        </w:rPr>
+        <w:t>TrickPlay</w:t>
+      </w:r>
+      <w:proofErr w:type="spellEnd"/>
+      <w:r>
+        <w:rPr>
+          <w:rFonts w:ascii="Ubuntu" w:hAnsi="Ubuntu"/>
+        </w:rPr>
+        <w:t xml:space="preserve"> must be able to get the OpenGL ES 2.0 reference application working on the device.</w:t>
       </w:r>
     </w:p>
     <w:p/>
@@ -739,13 +776,23 @@
         </w:rPr>
         <w:tab/>
       </w:r>
-      <w:r>
-        <w:rPr>
-          <w:rFonts w:ascii="Ubuntu" w:hAnsi="Ubuntu"/>
-          <w:b/>
-          <w:bCs/>
-        </w:rPr>
-        <w:t>TrickPlay provides partner with:</w:t>
+      <w:proofErr w:type="spellStart"/>
+      <w:r>
+        <w:rPr>
+          <w:rFonts w:ascii="Ubuntu" w:hAnsi="Ubuntu"/>
+          <w:b/>
+          <w:bCs/>
+        </w:rPr>
+        <w:t>TrickPlay</w:t>
+      </w:r>
+      <w:proofErr w:type="spellEnd"/>
+      <w:r>
+        <w:rPr>
+          <w:rFonts w:ascii="Ubuntu" w:hAnsi="Ubuntu"/>
+          <w:b/>
+          <w:bCs/>
+        </w:rPr>
+        <w:t xml:space="preserve"> provides partner with:</w:t>
       </w:r>
     </w:p>
     <w:p/>
@@ -758,13 +805,23 @@
         </w:numPr>
         <w:ind w:left="1418"/>
       </w:pPr>
-      <w:r>
-        <w:rPr>
-          <w:rFonts w:ascii="Ubuntu" w:hAnsi="Ubuntu"/>
-          <w:b/>
-          <w:bCs/>
-        </w:rPr>
-        <w:t>TrickPlay libraries</w:t>
+      <w:proofErr w:type="spellStart"/>
+      <w:r>
+        <w:rPr>
+          <w:rFonts w:ascii="Ubuntu" w:hAnsi="Ubuntu"/>
+          <w:b/>
+          <w:bCs/>
+        </w:rPr>
+        <w:t>TrickPlay</w:t>
+      </w:r>
+      <w:proofErr w:type="spellEnd"/>
+      <w:r>
+        <w:rPr>
+          <w:rFonts w:ascii="Ubuntu" w:hAnsi="Ubuntu"/>
+          <w:b/>
+          <w:bCs/>
+        </w:rPr>
+        <w:t xml:space="preserve"> libraries</w:t>
       </w:r>
       <w:r>
         <w:rPr>
@@ -796,7 +853,21 @@
           <w:rFonts w:ascii="Ubuntu" w:hAnsi="Ubuntu"/>
         </w:rPr>
         <w:br/>
-        <w:t>Binary package of TrickPlay libraries and dependencies.</w:t>
+        <w:t xml:space="preserve">Binary package of </w:t>
+      </w:r>
+      <w:proofErr w:type="spellStart"/>
+      <w:r>
+        <w:rPr>
+          <w:rFonts w:ascii="Ubuntu" w:hAnsi="Ubuntu"/>
+        </w:rPr>
+        <w:t>TrickPlay</w:t>
+      </w:r>
+      <w:proofErr w:type="spellEnd"/>
+      <w:r>
+        <w:rPr>
+          <w:rFonts w:ascii="Ubuntu" w:hAnsi="Ubuntu"/>
+        </w:rPr>
+        <w:t xml:space="preserve"> libraries and dependencies.</w:t>
       </w:r>
       <w:r>
         <w:rPr>
@@ -819,15 +890,7 @@
           <w:b/>
           <w:bCs/>
         </w:rPr>
-        <w:t xml:space="preserve">Bootstrap test </w:t>
-      </w:r>
-      <w:r>
-        <w:rPr>
-          <w:rFonts w:ascii="Ubuntu" w:hAnsi="Ubuntu"/>
-          <w:b/>
-          <w:bCs/>
-        </w:rPr>
-        <w:t>executable.</w:t>
+        <w:t>Bootstrap test executable.</w:t>
       </w:r>
       <w:r>
         <w:rPr>
@@ -853,7 +916,21 @@
           <w:rFonts w:ascii="Ubuntu" w:hAnsi="Ubuntu"/>
         </w:rPr>
         <w:br/>
-        <w:t>Simple bootstrap executable to launch TrickPlay for testing.</w:t>
+        <w:t xml:space="preserve">Simple bootstrap executable to launch </w:t>
+      </w:r>
+      <w:proofErr w:type="spellStart"/>
+      <w:r>
+        <w:rPr>
+          <w:rFonts w:ascii="Ubuntu" w:hAnsi="Ubuntu"/>
+        </w:rPr>
+        <w:t>TrickPlay</w:t>
+      </w:r>
+      <w:proofErr w:type="spellEnd"/>
+      <w:r>
+        <w:rPr>
+          <w:rFonts w:ascii="Ubuntu" w:hAnsi="Ubuntu"/>
+        </w:rPr>
+        <w:t xml:space="preserve"> for testing.</w:t>
       </w:r>
       <w:r>
         <w:rPr>
@@ -877,13 +954,23 @@
         </w:numPr>
         <w:ind w:left="1418"/>
       </w:pPr>
-      <w:r>
-        <w:rPr>
-          <w:rFonts w:ascii="Ubuntu" w:hAnsi="Ubuntu"/>
-          <w:b/>
-          <w:bCs/>
-        </w:rPr>
-        <w:t>TrickPlay test applications</w:t>
+      <w:proofErr w:type="spellStart"/>
+      <w:r>
+        <w:rPr>
+          <w:rFonts w:ascii="Ubuntu" w:hAnsi="Ubuntu"/>
+          <w:b/>
+          <w:bCs/>
+        </w:rPr>
+        <w:t>TrickPlay</w:t>
+      </w:r>
+      <w:proofErr w:type="spellEnd"/>
+      <w:r>
+        <w:rPr>
+          <w:rFonts w:ascii="Ubuntu" w:hAnsi="Ubuntu"/>
+          <w:b/>
+          <w:bCs/>
+        </w:rPr>
+        <w:t xml:space="preserve"> test applications</w:t>
       </w:r>
       <w:r>
         <w:rPr>
@@ -909,7 +996,21 @@
           <w:rFonts w:ascii="Ubuntu" w:hAnsi="Ubuntu"/>
         </w:rPr>
         <w:br/>
-        <w:t>Initial package of TrickPlay applications for testing and benchmarking.</w:t>
+        <w:t xml:space="preserve">Initial package of </w:t>
+      </w:r>
+      <w:proofErr w:type="spellStart"/>
+      <w:r>
+        <w:rPr>
+          <w:rFonts w:ascii="Ubuntu" w:hAnsi="Ubuntu"/>
+        </w:rPr>
+        <w:t>TrickPlay</w:t>
+      </w:r>
+      <w:proofErr w:type="spellEnd"/>
+      <w:r>
+        <w:rPr>
+          <w:rFonts w:ascii="Ubuntu" w:hAnsi="Ubuntu"/>
+        </w:rPr>
+        <w:t xml:space="preserve"> applications for testing and benchmarking.</w:t>
       </w:r>
       <w:r>
         <w:rPr>
@@ -926,13 +1027,23 @@
         </w:numPr>
         <w:ind w:left="1418"/>
       </w:pPr>
-      <w:r>
-        <w:rPr>
-          <w:rFonts w:ascii="Ubuntu" w:hAnsi="Ubuntu"/>
-          <w:b/>
-          <w:bCs/>
-        </w:rPr>
-        <w:t>TrickPlay headers</w:t>
+      <w:proofErr w:type="spellStart"/>
+      <w:r>
+        <w:rPr>
+          <w:rFonts w:ascii="Ubuntu" w:hAnsi="Ubuntu"/>
+          <w:b/>
+          <w:bCs/>
+        </w:rPr>
+        <w:t>TrickPlay</w:t>
+      </w:r>
+      <w:proofErr w:type="spellEnd"/>
+      <w:r>
+        <w:rPr>
+          <w:rFonts w:ascii="Ubuntu" w:hAnsi="Ubuntu"/>
+          <w:b/>
+          <w:bCs/>
+        </w:rPr>
+        <w:t xml:space="preserve"> headers</w:t>
       </w:r>
       <w:r>
         <w:rPr>
@@ -958,13 +1069,7 @@
           <w:rFonts w:ascii="Ubuntu" w:hAnsi="Ubuntu"/>
         </w:rPr>
         <w:br/>
-        <w:t>Standard header</w:t>
-      </w:r>
-      <w:r>
-        <w:rPr>
-          <w:rFonts w:ascii="Ubuntu" w:hAnsi="Ubuntu"/>
-        </w:rPr>
-        <w:t>s for partner integration.</w:t>
+        <w:t>Standard headers for partner integration.</w:t>
       </w:r>
       <w:r>
         <w:rPr>
@@ -981,13 +1086,23 @@
         </w:numPr>
         <w:ind w:left="1418"/>
       </w:pPr>
-      <w:r>
-        <w:rPr>
-          <w:rFonts w:ascii="Ubuntu" w:hAnsi="Ubuntu"/>
-          <w:b/>
-          <w:bCs/>
-        </w:rPr>
-        <w:t>TrickPlay documentation</w:t>
+      <w:proofErr w:type="spellStart"/>
+      <w:r>
+        <w:rPr>
+          <w:rFonts w:ascii="Ubuntu" w:hAnsi="Ubuntu"/>
+          <w:b/>
+          <w:bCs/>
+        </w:rPr>
+        <w:t>TrickPlay</w:t>
+      </w:r>
+      <w:proofErr w:type="spellEnd"/>
+      <w:r>
+        <w:rPr>
+          <w:rFonts w:ascii="Ubuntu" w:hAnsi="Ubuntu"/>
+          <w:b/>
+          <w:bCs/>
+        </w:rPr>
+        <w:t xml:space="preserve"> documentation</w:t>
       </w:r>
       <w:r>
         <w:rPr>
@@ -1013,21 +1128,60 @@
           <w:rFonts w:ascii="Ubuntu" w:hAnsi="Ubuntu"/>
         </w:rPr>
         <w:br/>
-        <w:t>TrickPlay Programmer's Guide and Reference.</w:t>
-      </w:r>
-      <w:r>
-        <w:rPr>
-          <w:rFonts w:ascii="Ubuntu" w:hAnsi="Ubuntu"/>
-        </w:rPr>
-        <w:br/>
-        <w:t xml:space="preserve">TrickPlay Development Tools. </w:t>
-      </w:r>
-      <w:r>
-        <w:rPr>
-          <w:rFonts w:ascii="Ubuntu" w:hAnsi="Ubuntu"/>
-        </w:rPr>
-        <w:br/>
-        <w:t>TrickPlay OEM Integration Reference.</w:t>
+      </w:r>
+      <w:proofErr w:type="spellStart"/>
+      <w:r>
+        <w:rPr>
+          <w:rFonts w:ascii="Ubuntu" w:hAnsi="Ubuntu"/>
+        </w:rPr>
+        <w:t>TrickPlay</w:t>
+      </w:r>
+      <w:proofErr w:type="spellEnd"/>
+      <w:r>
+        <w:rPr>
+          <w:rFonts w:ascii="Ubuntu" w:hAnsi="Ubuntu"/>
+        </w:rPr>
+        <w:t xml:space="preserve"> Programmer's Guide and Reference.</w:t>
+      </w:r>
+      <w:r>
+        <w:rPr>
+          <w:rFonts w:ascii="Ubuntu" w:hAnsi="Ubuntu"/>
+        </w:rPr>
+        <w:br/>
+      </w:r>
+      <w:proofErr w:type="spellStart"/>
+      <w:r>
+        <w:rPr>
+          <w:rFonts w:ascii="Ubuntu" w:hAnsi="Ubuntu"/>
+        </w:rPr>
+        <w:t>TrickPlay</w:t>
+      </w:r>
+      <w:proofErr w:type="spellEnd"/>
+      <w:r>
+        <w:rPr>
+          <w:rFonts w:ascii="Ubuntu" w:hAnsi="Ubuntu"/>
+        </w:rPr>
+        <w:t xml:space="preserve"> Development Tools. </w:t>
+      </w:r>
+      <w:r>
+        <w:rPr>
+          <w:rFonts w:ascii="Ubuntu" w:hAnsi="Ubuntu"/>
+        </w:rPr>
+        <w:br/>
+      </w:r>
+      <w:proofErr w:type="spellStart"/>
+      <w:r>
+        <w:rPr>
+          <w:rFonts w:ascii="Ubuntu" w:hAnsi="Ubuntu"/>
+        </w:rPr>
+        <w:t>TrickPlay</w:t>
+      </w:r>
+      <w:proofErr w:type="spellEnd"/>
+      <w:r>
+        <w:rPr>
+          <w:rFonts w:ascii="Ubuntu" w:hAnsi="Ubuntu"/>
+        </w:rPr>
+        <w:t xml:space="preserve"> OEM Integration Reference.</w:t>
       </w:r>
       <w:r>
         <w:rPr>
@@ -1087,7 +1241,25 @@
           <w:b/>
           <w:bCs/>
         </w:rPr>
-        <w:t>Partner provides TrickPlay with:</w:t>
+        <w:t xml:space="preserve">Partner provides </w:t>
+      </w:r>
+      <w:proofErr w:type="spellStart"/>
+      <w:r>
+        <w:rPr>
+          <w:rFonts w:ascii="Ubuntu" w:hAnsi="Ubuntu"/>
+          <w:b/>
+          <w:bCs/>
+        </w:rPr>
+        <w:t>TrickPlay</w:t>
+      </w:r>
+      <w:proofErr w:type="spellEnd"/>
+      <w:r>
+        <w:rPr>
+          <w:rFonts w:ascii="Ubuntu" w:hAnsi="Ubuntu"/>
+          <w:b/>
+          <w:bCs/>
+        </w:rPr>
+        <w:t xml:space="preserve"> with:</w:t>
       </w:r>
     </w:p>
     <w:p/>
@@ -1134,11 +1306,19 @@
         <w:br/>
         <w:t xml:space="preserve">Using </w:t>
       </w:r>
-      <w:r>
-        <w:rPr>
-          <w:rFonts w:ascii="Ubuntu" w:hAnsi="Ubuntu"/>
-        </w:rPr>
-        <w:t>TrickPlay's API, partner implements support for remote control events (including mouse/touch events as appropriate depending on controller device)</w:t>
+      <w:proofErr w:type="spellStart"/>
+      <w:r>
+        <w:rPr>
+          <w:rFonts w:ascii="Ubuntu" w:hAnsi="Ubuntu"/>
+        </w:rPr>
+        <w:t>TrickPlay's</w:t>
+      </w:r>
+      <w:proofErr w:type="spellEnd"/>
+      <w:r>
+        <w:rPr>
+          <w:rFonts w:ascii="Ubuntu" w:hAnsi="Ubuntu"/>
+        </w:rPr>
+        <w:t xml:space="preserve"> API, partner implements support for remote control events (including mouse/touch events as appropriate depending on controller device)</w:t>
       </w:r>
       <w:r>
         <w:rPr>
@@ -1187,7 +1367,41 @@
           <w:rFonts w:ascii="Ubuntu" w:hAnsi="Ubuntu"/>
         </w:rPr>
         <w:br/>
-        <w:t xml:space="preserve">Using TrickPlay's API, partner implements support for media and sound playback. </w:t>
+        <w:t xml:space="preserve">Using </w:t>
+      </w:r>
+      <w:proofErr w:type="spellStart"/>
+      <w:r>
+        <w:rPr>
+          <w:rFonts w:ascii="Ubuntu" w:hAnsi="Ubuntu"/>
+        </w:rPr>
+        <w:t>TrickPlay's</w:t>
+      </w:r>
+      <w:proofErr w:type="spellEnd"/>
+      <w:r>
+        <w:rPr>
+          <w:rFonts w:ascii="Ubuntu" w:hAnsi="Ubuntu"/>
+        </w:rPr>
+        <w:t xml:space="preserve"> API, partner implements support for me</w:t>
+      </w:r>
+      <w:r>
+        <w:rPr>
+          <w:rFonts w:ascii="Ubuntu" w:hAnsi="Ubuntu"/>
+        </w:rPr>
+        <w:t xml:space="preserve">dia and sound playback, including integrating </w:t>
+      </w:r>
+      <w:proofErr w:type="spellStart"/>
+      <w:r>
+        <w:rPr>
+          <w:rFonts w:ascii="Ubuntu" w:hAnsi="Ubuntu"/>
+        </w:rPr>
+        <w:t>gstreamer/openmax/gstomx</w:t>
+      </w:r>
+      <w:proofErr w:type="spellEnd"/>
+      <w:r>
+        <w:rPr>
+          <w:rFonts w:ascii="Ubuntu" w:hAnsi="Ubuntu"/>
+        </w:rPr>
+        <w:t xml:space="preserve"> to allow optimized video rendering to OpenGL surface.</w:t>
       </w:r>
       <w:r>
         <w:rPr>
@@ -1236,13 +1450,21 @@
           <w:rFonts w:ascii="Ubuntu" w:hAnsi="Ubuntu"/>
         </w:rPr>
         <w:br/>
-        <w:t>Usin</w:t>
-      </w:r>
-      <w:r>
-        <w:rPr>
-          <w:rFonts w:ascii="Ubuntu" w:hAnsi="Ubuntu"/>
-        </w:rPr>
-        <w:t>g TrickPlay's API, partner implements support for hardware accelerated image decoding.</w:t>
+        <w:t xml:space="preserve">Using </w:t>
+      </w:r>
+      <w:proofErr w:type="spellStart"/>
+      <w:r>
+        <w:rPr>
+          <w:rFonts w:ascii="Ubuntu" w:hAnsi="Ubuntu"/>
+        </w:rPr>
+        <w:t>TrickPlay's</w:t>
+      </w:r>
+      <w:proofErr w:type="spellEnd"/>
+      <w:r>
+        <w:rPr>
+          <w:rFonts w:ascii="Ubuntu" w:hAnsi="Ubuntu"/>
+        </w:rPr>
+        <w:t xml:space="preserve"> API, partner implements support for hardware accelerated image decoding.</w:t>
       </w:r>
       <w:r>
         <w:rPr>
@@ -1291,13 +1513,21 @@
           <w:rFonts w:ascii="Ubuntu" w:hAnsi="Ubuntu"/>
         </w:rPr>
         <w:br/>
-        <w:t>Using TrickPlay's API, partner implements support for channel tuning</w:t>
-      </w:r>
-      <w:r>
-        <w:rPr>
-          <w:rFonts w:ascii="Ubuntu" w:hAnsi="Ubuntu"/>
-        </w:rPr>
-        <w:t>.</w:t>
+        <w:t xml:space="preserve">Using </w:t>
+      </w:r>
+      <w:proofErr w:type="spellStart"/>
+      <w:r>
+        <w:rPr>
+          <w:rFonts w:ascii="Ubuntu" w:hAnsi="Ubuntu"/>
+        </w:rPr>
+        <w:t>TrickPlay's</w:t>
+      </w:r>
+      <w:proofErr w:type="spellEnd"/>
+      <w:r>
+        <w:rPr>
+          <w:rFonts w:ascii="Ubuntu" w:hAnsi="Ubuntu"/>
+        </w:rPr>
+        <w:t xml:space="preserve"> API, partner implements support for channel tuning.</w:t>
       </w:r>
     </w:p>
     <w:p>

</xml_diff>